<commit_message>
Thêm hướng dẫn về bài tập thêm
</commit_message>
<xml_diff>
--- a/source/3.5.2017/bai_tap_ve_nha/bai_tap_them.docx
+++ b/source/3.5.2017/bai_tap_ve_nha/bai_tap_them.docx
@@ -9,6 +9,9 @@
     </w:p>
     <w:p>
       <w:r>
+        <w:rPr>
+          <w:noProof/>
+        </w:rPr>
         <w:drawing>
           <wp:inline distT="0" distB="0" distL="0" distR="0" wp14:anchorId="3B63CABE" wp14:editId="1BDBB65C">
             <wp:extent cx="3543795" cy="3419952"/>
@@ -50,8 +53,16 @@
       <w:r>
         <w:t>Quả bóng khi chạy tới mép màn hình sẽ chuyển động theo chiều mũi tên</w:t>
       </w:r>
+    </w:p>
+    <w:p>
+      <w:r>
+        <w:t>(Hướng dẫn tạo 4 state mỗi state cho dx và dy theo mũi tên khi tới mép màn hình chuyển state</w:t>
+      </w:r>
       <w:bookmarkStart w:id="0" w:name="_GoBack"/>
       <w:bookmarkEnd w:id="0"/>
+      <w:r>
+        <w:t>)</w:t>
+      </w:r>
     </w:p>
     <w:sectPr>
       <w:pgSz w:w="12240" w:h="15840"/>

</xml_diff>